<commit_message>
add judgment matrix. To make data... move the Talkback operation picture to correct position.
</commit_message>
<xml_diff>
--- a/Chapter2.docx
+++ b/Chapter2.docx
@@ -11,7 +11,6 @@
       </w:pPr>
       <w:bookmarkStart w:id="0" w:name="_Toc373869741"/>
       <w:bookmarkStart w:id="1" w:name="_Toc373953831"/>
-      <w:bookmarkStart w:id="2" w:name="_GoBack"/>
       <w:r>
         <w:rPr>
           <w:rFonts w:ascii="宋体" w:eastAsia="宋体" w:hAnsi="宋体" w:hint="eastAsia"/>
@@ -36,7 +35,7 @@
           <w:rFonts w:ascii="宋体" w:eastAsia="宋体" w:hAnsi="宋体"/>
         </w:rPr>
       </w:pPr>
-      <w:bookmarkStart w:id="3" w:name="_Toc373953832"/>
+      <w:bookmarkStart w:id="2" w:name="_Toc373953832"/>
       <w:r>
         <w:rPr>
           <w:rFonts w:ascii="宋体" w:eastAsia="宋体" w:hAnsi="宋体" w:hint="eastAsia"/>
@@ -55,7 +54,7 @@
         </w:rPr>
         <w:t>综述</w:t>
       </w:r>
-      <w:bookmarkEnd w:id="3"/>
+      <w:bookmarkEnd w:id="2"/>
     </w:p>
     <w:p>
       <w:pPr>
@@ -1382,7 +1381,7 @@
           <v:shape id="_x0000_i1025" type="#_x0000_t75" style="width:328.5pt;height:389.25pt" o:ole="">
             <v:imagedata r:id="rId9" o:title=""/>
           </v:shape>
-          <o:OLEObject Type="Embed" ProgID="Visio.Drawing.11" ShapeID="_x0000_i1025" DrawAspect="Content" ObjectID="_1449136052" r:id="rId10"/>
+          <o:OLEObject Type="Embed" ProgID="Visio.Drawing.11" ShapeID="_x0000_i1025" DrawAspect="Content" ObjectID="_1449400652" r:id="rId10"/>
         </w:object>
       </w:r>
     </w:p>
@@ -1395,14 +1394,14 @@
           <w:rFonts w:ascii="宋体" w:hAnsi="宋体"/>
         </w:rPr>
       </w:pPr>
-      <w:bookmarkStart w:id="4" w:name="_Toc140657376"/>
-      <w:bookmarkStart w:id="5" w:name="_Toc164668554"/>
-      <w:bookmarkStart w:id="6" w:name="_Toc164668821"/>
-      <w:bookmarkStart w:id="7" w:name="_Ref374297048"/>
-      <w:bookmarkStart w:id="8" w:name="_Ref374297108"/>
-      <w:bookmarkStart w:id="9" w:name="_Ref374862373"/>
-      <w:bookmarkStart w:id="10" w:name="_Ref375148947"/>
-      <w:bookmarkStart w:id="11" w:name="_Toc375388823"/>
+      <w:bookmarkStart w:id="3" w:name="_Toc140657376"/>
+      <w:bookmarkStart w:id="4" w:name="_Toc164668554"/>
+      <w:bookmarkStart w:id="5" w:name="_Toc164668821"/>
+      <w:bookmarkStart w:id="6" w:name="_Ref374297048"/>
+      <w:bookmarkStart w:id="7" w:name="_Ref374297108"/>
+      <w:bookmarkStart w:id="8" w:name="_Ref374862373"/>
+      <w:bookmarkStart w:id="9" w:name="_Ref375148947"/>
+      <w:bookmarkStart w:id="10" w:name="_Toc375388823"/>
       <w:r>
         <w:rPr>
           <w:rFonts w:hint="eastAsia"/>
@@ -1484,26 +1483,26 @@
       <w:r>
         <w:fldChar w:fldCharType="end"/>
       </w:r>
+      <w:bookmarkEnd w:id="3"/>
       <w:bookmarkEnd w:id="4"/>
       <w:bookmarkEnd w:id="5"/>
       <w:bookmarkEnd w:id="6"/>
       <w:bookmarkEnd w:id="7"/>
       <w:bookmarkEnd w:id="8"/>
       <w:bookmarkEnd w:id="9"/>
+      <w:r>
+        <w:rPr>
+          <w:rFonts w:hint="eastAsia"/>
+        </w:rPr>
+        <w:t xml:space="preserve"> Android</w:t>
+      </w:r>
+      <w:r>
+        <w:rPr>
+          <w:rFonts w:hint="eastAsia"/>
+        </w:rPr>
+        <w:t>无障碍服务使用流程</w:t>
+      </w:r>
       <w:bookmarkEnd w:id="10"/>
-      <w:r>
-        <w:rPr>
-          <w:rFonts w:hint="eastAsia"/>
-        </w:rPr>
-        <w:t xml:space="preserve"> Android</w:t>
-      </w:r>
-      <w:r>
-        <w:rPr>
-          <w:rFonts w:hint="eastAsia"/>
-        </w:rPr>
-        <w:t>无障碍服务使用流程</w:t>
-      </w:r>
-      <w:bookmarkEnd w:id="11"/>
     </w:p>
     <w:p>
       <w:pPr>
@@ -1660,7 +1659,7 @@
         <w:spacing w:line="360" w:lineRule="auto"/>
         <w:ind w:firstLine="480"/>
         <w:rPr>
-          <w:rFonts w:ascii="宋体" w:hAnsi="宋体"/>
+          <w:rFonts w:ascii="宋体" w:hAnsi="宋体" w:hint="eastAsia"/>
         </w:rPr>
       </w:pPr>
       <w:r>
@@ -1811,70 +1810,134 @@
     <w:p>
       <w:pPr>
         <w:pStyle w:val="a1"/>
+        <w:keepNext/>
         <w:spacing w:line="360" w:lineRule="auto"/>
         <w:ind w:firstLine="480"/>
-        <w:rPr>
-          <w:rFonts w:ascii="宋体" w:hAnsi="宋体"/>
-        </w:rPr>
-      </w:pPr>
-      <w:r>
-        <w:rPr>
-          <w:rFonts w:ascii="宋体" w:hAnsi="宋体" w:hint="eastAsia"/>
-        </w:rPr>
-        <w:t>对于非标准Android控件，</w:t>
-      </w:r>
-      <w:proofErr w:type="spellStart"/>
-      <w:r>
-        <w:rPr>
-          <w:rFonts w:ascii="宋体" w:hAnsi="宋体" w:hint="eastAsia"/>
-        </w:rPr>
-        <w:t>TalkBack</w:t>
-      </w:r>
-      <w:proofErr w:type="spellEnd"/>
-      <w:r>
-        <w:rPr>
-          <w:rFonts w:ascii="宋体" w:hAnsi="宋体" w:hint="eastAsia"/>
-        </w:rPr>
-        <w:t>无法起作用，这时可通过TTS（Text to Speech）提供反馈信息，改善程序的可访问性和可操作性。</w:t>
+        <w:jc w:val="center"/>
+      </w:pPr>
+      <w:r>
+        <w:object w:dxaOrig="4021" w:dyaOrig="9041">
+          <v:shape id="_x0000_i1027" type="#_x0000_t75" style="width:201pt;height:452.25pt" o:ole="">
+            <v:imagedata r:id="rId11" o:title=""/>
+          </v:shape>
+          <o:OLEObject Type="Embed" ProgID="Visio.Drawing.11" ShapeID="_x0000_i1027" DrawAspect="Content" ObjectID="_1449400653" r:id="rId12"/>
+        </w:object>
       </w:r>
     </w:p>
     <w:p>
       <w:pPr>
-        <w:pStyle w:val="2"/>
-        <w:spacing w:before="240"/>
-        <w:ind w:left="578" w:hanging="578"/>
-        <w:rPr>
-          <w:rFonts w:ascii="宋体" w:eastAsia="宋体" w:hAnsi="宋体"/>
-        </w:rPr>
-      </w:pPr>
-      <w:bookmarkStart w:id="12" w:name="_Toc373869742"/>
-      <w:bookmarkStart w:id="13" w:name="_Toc373953833"/>
-      <w:r>
-        <w:rPr>
-          <w:rFonts w:ascii="宋体" w:eastAsia="宋体" w:hAnsi="宋体" w:hint="eastAsia"/>
-        </w:rPr>
-        <w:t>室内导航系统综述</w:t>
-      </w:r>
+        <w:pStyle w:val="af0"/>
+      </w:pPr>
+      <w:bookmarkStart w:id="11" w:name="_Ref374377429"/>
+      <w:bookmarkStart w:id="12" w:name="_Toc375388824"/>
+      <w:r>
+        <w:rPr>
+          <w:rFonts w:hint="eastAsia"/>
+        </w:rPr>
+        <w:t>图</w:t>
+      </w:r>
+      <w:r>
+        <w:rPr>
+          <w:rFonts w:hint="eastAsia"/>
+        </w:rPr>
+        <w:t xml:space="preserve"> </w:t>
+      </w:r>
+      <w:r>
+        <w:fldChar w:fldCharType="begin"/>
+      </w:r>
+      <w:r>
+        <w:instrText xml:space="preserve"> </w:instrText>
+      </w:r>
+      <w:r>
+        <w:rPr>
+          <w:rFonts w:hint="eastAsia"/>
+        </w:rPr>
+        <w:instrText>STYLEREF 1 \s</w:instrText>
+      </w:r>
+      <w:r>
+        <w:instrText xml:space="preserve"> </w:instrText>
+      </w:r>
+      <w:r>
+        <w:fldChar w:fldCharType="separate"/>
+      </w:r>
+      <w:r>
+        <w:rPr>
+          <w:noProof/>
+        </w:rPr>
+        <w:t>2</w:t>
+      </w:r>
+      <w:r>
+        <w:fldChar w:fldCharType="end"/>
+      </w:r>
+      <w:r>
+        <w:t>.</w:t>
+      </w:r>
+      <w:r>
+        <w:fldChar w:fldCharType="begin"/>
+      </w:r>
+      <w:r>
+        <w:instrText xml:space="preserve"> </w:instrText>
+      </w:r>
+      <w:r>
+        <w:rPr>
+          <w:rFonts w:hint="eastAsia"/>
+        </w:rPr>
+        <w:instrText xml:space="preserve">SEQ </w:instrText>
+      </w:r>
+      <w:r>
+        <w:rPr>
+          <w:rFonts w:hint="eastAsia"/>
+        </w:rPr>
+        <w:instrText>图</w:instrText>
+      </w:r>
+      <w:r>
+        <w:rPr>
+          <w:rFonts w:hint="eastAsia"/>
+        </w:rPr>
+        <w:instrText xml:space="preserve"> \* ARABIC \s 1</w:instrText>
+      </w:r>
+      <w:r>
+        <w:instrText xml:space="preserve"> </w:instrText>
+      </w:r>
+      <w:r>
+        <w:fldChar w:fldCharType="separate"/>
+      </w:r>
+      <w:r>
+        <w:rPr>
+          <w:noProof/>
+        </w:rPr>
+        <w:t>2</w:t>
+      </w:r>
+      <w:r>
+        <w:fldChar w:fldCharType="end"/>
+      </w:r>
+      <w:bookmarkEnd w:id="11"/>
+      <w:r>
+        <w:rPr>
+          <w:rFonts w:hint="eastAsia"/>
+        </w:rPr>
+        <w:t xml:space="preserve"> </w:t>
+      </w:r>
+      <w:proofErr w:type="spellStart"/>
+      <w:r>
+        <w:rPr>
+          <w:rFonts w:hint="eastAsia"/>
+        </w:rPr>
+        <w:t>TalkBack</w:t>
+      </w:r>
+      <w:proofErr w:type="spellEnd"/>
+      <w:r>
+        <w:rPr>
+          <w:rFonts w:hint="eastAsia"/>
+        </w:rPr>
+        <w:t>开启后按钮单击事件触发流程</w:t>
+      </w:r>
+      <w:bookmarkStart w:id="13" w:name="_GoBack"/>
       <w:bookmarkEnd w:id="12"/>
       <w:bookmarkEnd w:id="13"/>
     </w:p>
     <w:p>
       <w:pPr>
-        <w:pStyle w:val="3"/>
-        <w:spacing w:before="240" w:after="120"/>
-        <w:rPr>
-          <w:rFonts w:ascii="宋体" w:eastAsia="宋体" w:hAnsi="宋体"/>
-        </w:rPr>
-      </w:pPr>
-      <w:r>
-        <w:rPr>
-          <w:rFonts w:ascii="宋体" w:eastAsia="宋体" w:hAnsi="宋体" w:hint="eastAsia"/>
-        </w:rPr>
-        <w:t>室内地图</w:t>
-      </w:r>
-    </w:p>
-    <w:p>
-      <w:pPr>
         <w:pStyle w:val="a1"/>
         <w:spacing w:line="360" w:lineRule="auto"/>
         <w:ind w:firstLine="480"/>
@@ -1886,7 +1949,79 @@
         <w:rPr>
           <w:rFonts w:ascii="宋体" w:hAnsi="宋体" w:hint="eastAsia"/>
         </w:rPr>
-        <w:t>目前，很多公司通过绘制大型商场、会议中心和机场的室内地图以避免人们迷路。</w:t>
+        <w:t>对于非标准Android控件，</w:t>
+      </w:r>
+      <w:proofErr w:type="spellStart"/>
+      <w:r>
+        <w:rPr>
+          <w:rFonts w:ascii="宋体" w:hAnsi="宋体" w:hint="eastAsia"/>
+        </w:rPr>
+        <w:t>TalkBack</w:t>
+      </w:r>
+      <w:proofErr w:type="spellEnd"/>
+      <w:r>
+        <w:rPr>
+          <w:rFonts w:ascii="宋体" w:hAnsi="宋体" w:hint="eastAsia"/>
+        </w:rPr>
+        <w:t>无法起作用，这时可通过TTS（Text to Speech）提供反馈信息，改善程序的可访问性和可操作性。</w:t>
+      </w:r>
+    </w:p>
+    <w:p>
+      <w:pPr>
+        <w:pStyle w:val="2"/>
+        <w:spacing w:before="240"/>
+        <w:ind w:left="578" w:hanging="578"/>
+        <w:rPr>
+          <w:rFonts w:ascii="宋体" w:eastAsia="宋体" w:hAnsi="宋体"/>
+        </w:rPr>
+      </w:pPr>
+      <w:bookmarkStart w:id="14" w:name="_Toc373869742"/>
+      <w:bookmarkStart w:id="15" w:name="_Toc373953833"/>
+      <w:r>
+        <w:rPr>
+          <w:rFonts w:ascii="宋体" w:eastAsia="宋体" w:hAnsi="宋体" w:hint="eastAsia"/>
+        </w:rPr>
+        <w:t>室内导航系统综述</w:t>
+      </w:r>
+      <w:bookmarkEnd w:id="14"/>
+      <w:bookmarkEnd w:id="15"/>
+    </w:p>
+    <w:p>
+      <w:pPr>
+        <w:pStyle w:val="3"/>
+        <w:spacing w:before="240" w:after="120"/>
+        <w:rPr>
+          <w:rFonts w:ascii="宋体" w:eastAsia="宋体" w:hAnsi="宋体"/>
+        </w:rPr>
+      </w:pPr>
+      <w:r>
+        <w:rPr>
+          <w:rFonts w:ascii="宋体" w:eastAsia="宋体" w:hAnsi="宋体" w:hint="eastAsia"/>
+        </w:rPr>
+        <w:t>室内地图</w:t>
+      </w:r>
+    </w:p>
+    <w:p>
+      <w:pPr>
+        <w:pStyle w:val="a1"/>
+        <w:spacing w:line="360" w:lineRule="auto"/>
+        <w:ind w:firstLine="480"/>
+        <w:rPr>
+          <w:rFonts w:ascii="宋体" w:hAnsi="宋体"/>
+        </w:rPr>
+      </w:pPr>
+      <w:r>
+        <w:rPr>
+          <w:rFonts w:ascii="宋体" w:hAnsi="宋体" w:hint="eastAsia"/>
+        </w:rPr>
+        <w:t>目前，很多公司通过绘制大型商场、会议中心和机场的室内地图以避免人们</w:t>
+      </w:r>
+      <w:r>
+        <w:rPr>
+          <w:rFonts w:ascii="宋体" w:hAnsi="宋体" w:hint="eastAsia"/>
+        </w:rPr>
+        <w:lastRenderedPageBreak/>
+        <w:t>迷路。</w:t>
       </w:r>
       <w:r>
         <w:rPr>
@@ -2284,14 +2419,7 @@
         <w:rPr>
           <w:rFonts w:ascii="宋体" w:hAnsi="宋体" w:hint="eastAsia"/>
         </w:rPr>
-        <w:t>，该模型能够支持室内路径查询并提供</w:t>
-      </w:r>
-      <w:r>
-        <w:rPr>
-          <w:rFonts w:ascii="宋体" w:hAnsi="宋体" w:hint="eastAsia"/>
-        </w:rPr>
-        <w:lastRenderedPageBreak/>
-        <w:t>了路径的描述性信息。</w:t>
+        <w:t>，该模型能够支持室内路径查询并提供了路径的描述性信息。</w:t>
       </w:r>
       <w:r>
         <w:rPr>
@@ -2921,7 +3049,14 @@
         <w:rPr>
           <w:rFonts w:ascii="宋体" w:hAnsi="宋体" w:hint="eastAsia"/>
         </w:rPr>
-        <w:t>在这两个系统中，室内环境CAD绘图被分成若干</w:t>
+        <w:t>在这两</w:t>
+      </w:r>
+      <w:r>
+        <w:rPr>
+          <w:rFonts w:ascii="宋体" w:hAnsi="宋体" w:hint="eastAsia"/>
+        </w:rPr>
+        <w:lastRenderedPageBreak/>
+        <w:t>个系统中，室内环境CAD绘图被分成若干</w:t>
       </w:r>
       <w:r>
         <w:rPr>
@@ -2996,7 +3131,6 @@
         <w:rPr>
           <w:rFonts w:ascii="宋体" w:eastAsia="宋体" w:hAnsi="宋体" w:hint="eastAsia"/>
         </w:rPr>
-        <w:lastRenderedPageBreak/>
         <w:t>室内定位方法</w:t>
       </w:r>
     </w:p>
@@ -3299,129 +3433,48 @@
     <w:p>
       <w:pPr>
         <w:pStyle w:val="a1"/>
-        <w:keepNext/>
+        <w:spacing w:line="360" w:lineRule="auto"/>
+        <w:ind w:firstLineChars="0" w:firstLine="0"/>
+        <w:rPr>
+          <w:rFonts w:ascii="宋体" w:hAnsi="宋体"/>
+        </w:rPr>
+      </w:pPr>
+      <w:r>
+        <w:rPr>
+          <w:rFonts w:ascii="宋体" w:hAnsi="宋体" w:hint="eastAsia"/>
+        </w:rPr>
+        <w:t>它的定位精度取决于</w:t>
+      </w:r>
+      <w:proofErr w:type="gramStart"/>
+      <w:r>
+        <w:rPr>
+          <w:rFonts w:ascii="宋体" w:hAnsi="宋体" w:hint="eastAsia"/>
+        </w:rPr>
+        <w:t>蓝牙设备</w:t>
+      </w:r>
+      <w:proofErr w:type="gramEnd"/>
+      <w:r>
+        <w:rPr>
+          <w:rFonts w:ascii="宋体" w:hAnsi="宋体" w:hint="eastAsia"/>
+        </w:rPr>
+        <w:t>布设的数量的多少。</w:t>
+      </w:r>
+    </w:p>
+    <w:p>
+      <w:pPr>
+        <w:pStyle w:val="a1"/>
         <w:spacing w:line="360" w:lineRule="auto"/>
         <w:ind w:firstLine="480"/>
-        <w:jc w:val="center"/>
-      </w:pPr>
-      <w:r>
-        <w:object w:dxaOrig="4021" w:dyaOrig="9041">
-          <v:shape id="_x0000_i1026" type="#_x0000_t75" style="width:201pt;height:452.25pt" o:ole="">
-            <v:imagedata r:id="rId11" o:title=""/>
-          </v:shape>
-          <o:OLEObject Type="Embed" ProgID="Visio.Drawing.11" ShapeID="_x0000_i1026" DrawAspect="Content" ObjectID="_1449136053" r:id="rId12"/>
-        </w:object>
-      </w:r>
-    </w:p>
-    <w:p>
-      <w:pPr>
-        <w:pStyle w:val="af0"/>
-      </w:pPr>
-      <w:bookmarkStart w:id="14" w:name="_Ref374377429"/>
-      <w:bookmarkStart w:id="15" w:name="_Toc375388824"/>
-      <w:r>
-        <w:rPr>
-          <w:rFonts w:hint="eastAsia"/>
-        </w:rPr>
-        <w:t>图</w:t>
-      </w:r>
-      <w:r>
-        <w:rPr>
-          <w:rFonts w:hint="eastAsia"/>
-        </w:rPr>
-        <w:t xml:space="preserve"> </w:t>
-      </w:r>
-      <w:r>
-        <w:fldChar w:fldCharType="begin"/>
-      </w:r>
-      <w:r>
-        <w:instrText xml:space="preserve"> </w:instrText>
-      </w:r>
-      <w:r>
-        <w:rPr>
-          <w:rFonts w:hint="eastAsia"/>
-        </w:rPr>
-        <w:instrText>STYLEREF 1 \s</w:instrText>
-      </w:r>
-      <w:r>
-        <w:instrText xml:space="preserve"> </w:instrText>
-      </w:r>
-      <w:r>
-        <w:fldChar w:fldCharType="separate"/>
-      </w:r>
-      <w:r>
-        <w:rPr>
-          <w:noProof/>
-        </w:rPr>
-        <w:t>2</w:t>
-      </w:r>
-      <w:r>
-        <w:fldChar w:fldCharType="end"/>
-      </w:r>
-      <w:r>
-        <w:t>.</w:t>
-      </w:r>
-      <w:r>
-        <w:fldChar w:fldCharType="begin"/>
-      </w:r>
-      <w:r>
-        <w:instrText xml:space="preserve"> </w:instrText>
-      </w:r>
-      <w:r>
-        <w:rPr>
-          <w:rFonts w:hint="eastAsia"/>
-        </w:rPr>
-        <w:instrText xml:space="preserve">SEQ </w:instrText>
-      </w:r>
-      <w:r>
-        <w:rPr>
-          <w:rFonts w:hint="eastAsia"/>
-        </w:rPr>
-        <w:instrText>图</w:instrText>
-      </w:r>
-      <w:r>
-        <w:rPr>
-          <w:rFonts w:hint="eastAsia"/>
-        </w:rPr>
-        <w:instrText xml:space="preserve"> \* ARABIC \s 1</w:instrText>
-      </w:r>
-      <w:r>
-        <w:instrText xml:space="preserve"> </w:instrText>
-      </w:r>
-      <w:r>
-        <w:fldChar w:fldCharType="separate"/>
-      </w:r>
-      <w:r>
-        <w:rPr>
-          <w:noProof/>
-        </w:rPr>
-        <w:t>2</w:t>
-      </w:r>
-      <w:r>
-        <w:fldChar w:fldCharType="end"/>
-      </w:r>
-      <w:bookmarkEnd w:id="14"/>
-      <w:r>
-        <w:rPr>
-          <w:rFonts w:hint="eastAsia"/>
-        </w:rPr>
-        <w:t xml:space="preserve"> </w:t>
-      </w:r>
-      <w:proofErr w:type="spellStart"/>
-      <w:r>
-        <w:rPr>
-          <w:rFonts w:hint="eastAsia"/>
-        </w:rPr>
-        <w:t>TalkBack</w:t>
-      </w:r>
-      <w:proofErr w:type="spellEnd"/>
-      <w:r>
-        <w:rPr>
-          <w:rFonts w:hint="eastAsia"/>
-        </w:rPr>
-        <w:t>开启后按钮单击事件触发流程</w:t>
-      </w:r>
-      <w:bookmarkEnd w:id="15"/>
+        <w:rPr>
+          <w:rFonts w:ascii="宋体" w:hAnsi="宋体"/>
+        </w:rPr>
+      </w:pPr>
+      <w:r>
+        <w:rPr>
+          <w:rFonts w:ascii="宋体" w:hAnsi="宋体" w:hint="eastAsia"/>
+        </w:rPr>
+        <w:t>在使用RFID进行定位的情况下，定位精度取决于RFID标签的类型（主动型或者被动型）以及标签的数量。现有的使用RFID进行定位的系统一般使用主动</w:t>
+      </w:r>
     </w:p>
     <w:p>
       <w:pPr>
@@ -3436,67 +3489,28 @@
         <w:rPr>
           <w:rFonts w:ascii="宋体" w:hAnsi="宋体" w:hint="eastAsia"/>
         </w:rPr>
-        <w:t>它的定位精度取决于</w:t>
+        <w:t>标签，并且需要使用大量的RFID标签以取得良好的定位精度。与被动标签不同的是，主动标签可以内</w:t>
       </w:r>
       <w:proofErr w:type="gramStart"/>
       <w:r>
         <w:rPr>
           <w:rFonts w:ascii="宋体" w:hAnsi="宋体" w:hint="eastAsia"/>
         </w:rPr>
-        <w:t>蓝牙设备</w:t>
+        <w:t>嵌</w:t>
       </w:r>
       <w:proofErr w:type="gramEnd"/>
       <w:r>
         <w:rPr>
           <w:rFonts w:ascii="宋体" w:hAnsi="宋体" w:hint="eastAsia"/>
         </w:rPr>
-        <w:t>布设的数量的多少。</w:t>
-      </w:r>
-    </w:p>
-    <w:p>
-      <w:pPr>
-        <w:pStyle w:val="a1"/>
-        <w:spacing w:line="360" w:lineRule="auto"/>
-        <w:ind w:firstLine="480"/>
-        <w:rPr>
-          <w:rFonts w:ascii="宋体" w:hAnsi="宋体"/>
-        </w:rPr>
-      </w:pPr>
-      <w:r>
-        <w:rPr>
-          <w:rFonts w:ascii="宋体" w:hAnsi="宋体" w:hint="eastAsia"/>
-        </w:rPr>
-        <w:t>在使用RFID进行定位的情况下，定位精度取决于RFID标签的类型（主动型或者被动型）以及标签的数量。现有的使用RFID进行定位的系统一般使用主动</w:t>
-      </w:r>
-    </w:p>
-    <w:p>
-      <w:pPr>
-        <w:pStyle w:val="a1"/>
-        <w:spacing w:line="360" w:lineRule="auto"/>
-        <w:ind w:firstLineChars="0" w:firstLine="0"/>
-        <w:rPr>
-          <w:rFonts w:ascii="宋体" w:hAnsi="宋体"/>
-        </w:rPr>
-      </w:pPr>
-      <w:r>
-        <w:rPr>
-          <w:rFonts w:ascii="宋体" w:hAnsi="宋体" w:hint="eastAsia"/>
-        </w:rPr>
-        <w:t>标签，并且需要使用大量的RFID标签以取得良好的定位精度。与被动标签不同的是，主动标签可以内</w:t>
-      </w:r>
-      <w:proofErr w:type="gramStart"/>
-      <w:r>
-        <w:rPr>
-          <w:rFonts w:ascii="宋体" w:hAnsi="宋体" w:hint="eastAsia"/>
-        </w:rPr>
-        <w:t>嵌</w:t>
-      </w:r>
-      <w:proofErr w:type="gramEnd"/>
-      <w:r>
-        <w:rPr>
-          <w:rFonts w:ascii="宋体" w:hAnsi="宋体" w:hint="eastAsia"/>
-        </w:rPr>
-        <w:t>电池以增加传输距离。使用主动标签的最大缺点是需要花费高额的成本。这方面的研究</w:t>
+        <w:t>电池以增加传输距离。使用主动标签的最大缺点是需要</w:t>
+      </w:r>
+      <w:r>
+        <w:rPr>
+          <w:rFonts w:ascii="宋体" w:hAnsi="宋体" w:hint="eastAsia"/>
+        </w:rPr>
+        <w:lastRenderedPageBreak/>
+        <w:t>花费高额的成本。这方面的研究</w:t>
       </w:r>
       <w:r>
         <w:rPr>
@@ -3568,7 +3582,6 @@
         <w:rPr>
           <w:rFonts w:ascii="宋体" w:hAnsi="宋体" w:hint="eastAsia"/>
         </w:rPr>
-        <w:lastRenderedPageBreak/>
         <w:t>Wi-Fi和UWB技术也有自身的局限性。</w:t>
       </w:r>
       <w:r>
@@ -3988,7 +4001,14 @@
         <w:rPr>
           <w:rFonts w:ascii="宋体" w:hAnsi="宋体" w:hint="eastAsia"/>
         </w:rPr>
-        <w:t>，算法从</w:t>
+        <w:t>，算法</w:t>
+      </w:r>
+      <w:r>
+        <w:rPr>
+          <w:rFonts w:ascii="宋体" w:hAnsi="宋体" w:hint="eastAsia"/>
+        </w:rPr>
+        <w:lastRenderedPageBreak/>
+        <w:t>从</w:t>
       </w:r>
       <w:proofErr w:type="gramStart"/>
       <w:r>
@@ -4022,14 +4042,7 @@
         <w:rPr>
           <w:rFonts w:ascii="宋体" w:hAnsi="宋体" w:hint="eastAsia"/>
         </w:rPr>
-        <w:t>此时，</w:t>
-      </w:r>
-      <w:r>
-        <w:rPr>
-          <w:rFonts w:ascii="宋体" w:hAnsi="宋体" w:hint="eastAsia"/>
-        </w:rPr>
-        <w:lastRenderedPageBreak/>
-        <w:t>从源节点到该节点的最短路径已求出，更新和该节点相邻的所有节点。一旦目标被标记为已访问，则最短路径即被求出，可通过反向遍历推算出最短路径。</w:t>
+        <w:t>此时，从源节点到该节点的最短路径已求出，更新和该节点相邻的所有节点。一旦目标被标记为已访问，则最短路径即被求出，可通过反向遍历推算出最短路径。</w:t>
       </w:r>
       <w:r>
         <w:rPr>
@@ -8458,10 +8471,10 @@
       </w:pPr>
       <w:r>
         <w:object w:dxaOrig="8559" w:dyaOrig="6783">
-          <v:shape id="_x0000_i1027" type="#_x0000_t75" style="width:419.25pt;height:332.25pt" o:ole="">
+          <v:shape id="_x0000_i1026" type="#_x0000_t75" style="width:419.25pt;height:332.25pt" o:ole="">
             <v:imagedata r:id="rId13" o:title=""/>
           </v:shape>
-          <o:OLEObject Type="Embed" ProgID="Visio.Drawing.11" ShapeID="_x0000_i1027" DrawAspect="Content" ObjectID="_1449136054" r:id="rId14"/>
+          <o:OLEObject Type="Embed" ProgID="Visio.Drawing.11" ShapeID="_x0000_i1026" DrawAspect="Content" ObjectID="_1449400654" r:id="rId14"/>
         </w:object>
       </w:r>
     </w:p>
@@ -10664,7 +10677,6 @@
       <w:r>
         <w:t xml:space="preserve"> </w:t>
       </w:r>
-      <w:bookmarkEnd w:id="2"/>
     </w:p>
     <w:sectPr>
       <w:headerReference w:type="even" r:id="rId26"/>
@@ -10774,7 +10786,7 @@
         <w:rStyle w:val="af6"/>
         <w:noProof/>
       </w:rPr>
-      <w:t>16</w:t>
+      <w:t>10</w:t>
     </w:r>
     <w:r>
       <w:rPr>
@@ -14528,7 +14540,7 @@
 </file>
 
 <file path=customXml/itemProps1.xml><?xml version="1.0" encoding="utf-8"?>
-<ds:datastoreItem xmlns:ds="http://schemas.openxmlformats.org/officeDocument/2006/customXml" ds:itemID="{8C4A7CC5-BB39-4B09-B7D4-EF85B55FFC8C}">
+<ds:datastoreItem xmlns:ds="http://schemas.openxmlformats.org/officeDocument/2006/customXml" ds:itemID="{10B5E0AB-F5B8-4444-A1F2-098E6C35C162}">
   <ds:schemaRefs>
     <ds:schemaRef ds:uri="http://schemas.openxmlformats.org/officeDocument/2006/bibliography"/>
   </ds:schemaRefs>

</xml_diff>